<commit_message>
Made a data Dictionary
Made a data Dictionary
It lacks functions since we haven't defined any yet.
</commit_message>
<xml_diff>
--- a/docs/Design Dataflow Section.docx
+++ b/docs/Design Dataflow Section.docx
@@ -150,7 +150,39 @@
         <w:t xml:space="preserve"> setting</w:t>
       </w:r>
       <w:r>
-        <w:t xml:space="preserve"> a string equal to the title</w:t>
+        <w:t xml:space="preserve"> </w:t>
+      </w:r>
+      <w:r>
+        <w:rPr>
+          <w:rFonts w:ascii="Consolas" w:hAnsi="Consolas" w:cs="Consolas"/>
+          <w:b/>
+        </w:rPr>
+        <w:t>Tit</w:t>
+      </w:r>
+      <w:r>
+        <w:rPr>
+          <w:rFonts w:ascii="Consolas" w:hAnsi="Consolas" w:cs="Consolas"/>
+          <w:b/>
+        </w:rPr>
+        <w:t>le</w:t>
+      </w:r>
+      <w:r>
+        <w:rPr>
+          <w:rFonts w:ascii="Consolas" w:hAnsi="Consolas" w:cs="Consolas"/>
+        </w:rPr>
+        <w:t>,</w:t>
+      </w:r>
+      <w:r>
+        <w:t xml:space="preserve"> </w:t>
+      </w:r>
+      <w:r>
+        <w:t xml:space="preserve">a </w:t>
+      </w:r>
+      <w:r>
+        <w:t>string equal to the title</w:t>
+      </w:r>
+      <w:r>
+        <w:t xml:space="preserve"> textbox contents</w:t>
       </w:r>
       <w:r>
         <w:t xml:space="preserve">, setting </w:t>
@@ -243,16 +275,36 @@
         <w:t xml:space="preserve">setting </w:t>
       </w:r>
       <w:r>
-        <w:t>a</w:t>
-      </w:r>
-      <w:r>
-        <w:t xml:space="preserve"> string</w:t>
-      </w:r>
-      <w:r>
-        <w:t xml:space="preserve"> body </w:t>
-      </w:r>
-      <w:r>
-        <w:t>equal to the question text,</w:t>
+        <w:t xml:space="preserve">a </w:t>
+      </w:r>
+      <w:r>
+        <w:rPr>
+          <w:rFonts w:ascii="Consolas" w:hAnsi="Consolas" w:cs="Consolas"/>
+          <w:b/>
+        </w:rPr>
+        <w:t>B</w:t>
+      </w:r>
+      <w:r>
+        <w:rPr>
+          <w:rFonts w:ascii="Consolas" w:hAnsi="Consolas" w:cs="Consolas"/>
+          <w:b/>
+        </w:rPr>
+        <w:t>ody</w:t>
+      </w:r>
+      <w:r>
+        <w:t>, a string,</w:t>
+      </w:r>
+      <w:r>
+        <w:t xml:space="preserve"> </w:t>
+      </w:r>
+      <w:r>
+        <w:t>equal to the question text</w:t>
+      </w:r>
+      <w:r>
+        <w:t>box data</w:t>
+      </w:r>
+      <w:r>
+        <w:t>,</w:t>
       </w:r>
       <w:r>
         <w:t xml:space="preserve"> setting</w:t>
@@ -657,7 +709,14 @@
           <w:rFonts w:ascii="Consolas" w:hAnsi="Consolas" w:cs="Consolas"/>
           <w:b/>
         </w:rPr>
-        <w:t>AurthorID</w:t>
+        <w:t>Au</w:t>
+      </w:r>
+      <w:r>
+        <w:rPr>
+          <w:rFonts w:ascii="Consolas" w:hAnsi="Consolas" w:cs="Consolas"/>
+          <w:b/>
+        </w:rPr>
+        <w:t>thorID</w:t>
       </w:r>
       <w:proofErr w:type="spellEnd"/>
       <w:r>
@@ -921,12 +980,27 @@
         <w:t>D</w:t>
       </w:r>
       <w:r>
-        <w:t xml:space="preserve"> in the array of answers</w:t>
-      </w:r>
+        <w:t xml:space="preserve"> in the </w:t>
+      </w:r>
+      <w:proofErr w:type="spellStart"/>
+      <w:r>
+        <w:rPr>
+          <w:rFonts w:ascii="Consolas" w:hAnsi="Consolas" w:cs="Consolas"/>
+          <w:b/>
+        </w:rPr>
+        <w:t>QuestionAnswers</w:t>
+      </w:r>
+      <w:proofErr w:type="spellEnd"/>
       <w:r>
         <w:t xml:space="preserve"> </w:t>
       </w:r>
       <w:r>
+        <w:t>array</w:t>
+      </w:r>
+      <w:r>
+        <w:t xml:space="preserve"> </w:t>
+      </w:r>
+      <w:r>
         <w:t>found using the</w:t>
       </w:r>
       <w:r>
@@ -942,11 +1016,11 @@
       </w:r>
       <w:proofErr w:type="spellEnd"/>
       <w:r>
-        <w:t xml:space="preserve">.  Finally the </w:t>
+        <w:t xml:space="preserve">.  </w:t>
       </w:r>
       <w:r>
         <w:lastRenderedPageBreak/>
-        <w:t>backend</w:t>
+        <w:t>Finally the backend</w:t>
       </w:r>
       <w:r>
         <w:t xml:space="preserve"> pushes a notification to the user who asked the question by referencing</w:t>
@@ -1177,7 +1251,7 @@
           <w:rFonts w:ascii="Consolas" w:hAnsi="Consolas" w:cs="Consolas"/>
           <w:b/>
         </w:rPr>
-        <w:t>d</w:t>
+        <w:t>D</w:t>
       </w:r>
       <w:proofErr w:type="spellEnd"/>
       <w:r>
@@ -1236,6 +1310,7 @@
       <w:r>
         <w:t>string</w:t>
       </w:r>
+      <w:proofErr w:type="gramStart"/>
       <w:r>
         <w:t>,</w:t>
       </w:r>
@@ -1243,7 +1318,11 @@
         <w:t xml:space="preserve">  </w:t>
       </w:r>
       <w:r>
-        <w:t>to either spam or language</w:t>
+        <w:t>to</w:t>
+      </w:r>
+      <w:proofErr w:type="gramEnd"/>
+      <w:r>
+        <w:t xml:space="preserve"> either spam or language</w:t>
       </w:r>
       <w:r>
         <w:t xml:space="preserve">, setting </w:t>
@@ -1312,7 +1391,34 @@
         <w:t xml:space="preserve"> to</w:t>
       </w:r>
       <w:r>
-        <w:t xml:space="preserve"> the reported objects submission id,</w:t>
+        <w:t xml:space="preserve"> the reported objects submission id</w:t>
+      </w:r>
+      <w:r>
+        <w:t xml:space="preserve">, </w:t>
+      </w:r>
+      <w:r>
+        <w:t xml:space="preserve">setting </w:t>
+      </w:r>
+      <w:r>
+        <w:rPr>
+          <w:rFonts w:ascii="Consolas" w:hAnsi="Consolas" w:cs="Consolas"/>
+          <w:b/>
+        </w:rPr>
+        <w:t>Date</w:t>
+      </w:r>
+      <w:r>
+        <w:t xml:space="preserve">, a </w:t>
+      </w:r>
+      <w:proofErr w:type="spellStart"/>
+      <w:r>
+        <w:t>JS</w:t>
+      </w:r>
+      <w:proofErr w:type="spellEnd"/>
+      <w:r>
+        <w:t xml:space="preserve"> Date object, equal to the current date</w:t>
+      </w:r>
+      <w:r>
+        <w:t>,</w:t>
       </w:r>
       <w:r>
         <w:t xml:space="preserve"> setting</w:t>
@@ -1346,7 +1452,14 @@
           <w:rFonts w:ascii="Consolas" w:hAnsi="Consolas" w:cs="Consolas"/>
           <w:b/>
         </w:rPr>
-        <w:t>ReporterId</w:t>
+        <w:t>ReporterI</w:t>
+      </w:r>
+      <w:r>
+        <w:rPr>
+          <w:rFonts w:ascii="Consolas" w:hAnsi="Consolas" w:cs="Consolas"/>
+          <w:b/>
+        </w:rPr>
+        <w:t>D</w:t>
       </w:r>
       <w:proofErr w:type="spellEnd"/>
       <w:r>
@@ -1421,6 +1534,7 @@
           <w:noProof/>
           <w:lang w:eastAsia="en-CA"/>
         </w:rPr>
+        <w:lastRenderedPageBreak/>
         <w:drawing>
           <wp:inline distT="0" distB="0" distL="0" distR="0">
             <wp:extent cx="5943600" cy="2305050"/>
@@ -1470,9 +1584,1292 @@
           </wp:inline>
         </w:drawing>
       </w:r>
-      <w:bookmarkStart w:id="0" w:name="_GoBack"/>
-      <w:bookmarkEnd w:id="0"/>
     </w:p>
+    <w:p/>
+    <w:p>
+      <w:r>
+        <w:t>The following Data Dictionary lists all the data elements used in the above descriptions:</w:t>
+      </w:r>
+    </w:p>
+    <w:tbl>
+      <w:tblPr>
+        <w:tblStyle w:val="TableGrid"/>
+        <w:tblW w:w="0" w:type="auto"/>
+        <w:tblLook w:val="04A0" w:firstRow="1" w:lastRow="0" w:firstColumn="1" w:lastColumn="0" w:noHBand="0" w:noVBand="1"/>
+      </w:tblPr>
+      <w:tblGrid>
+        <w:gridCol w:w="3192"/>
+        <w:gridCol w:w="3192"/>
+        <w:gridCol w:w="3192"/>
+      </w:tblGrid>
+      <w:tr>
+        <w:tc>
+          <w:tcPr>
+            <w:tcW w:w="3192" w:type="dxa"/>
+          </w:tcPr>
+          <w:p>
+            <w:r>
+              <w:t>Name of Data Element</w:t>
+            </w:r>
+          </w:p>
+        </w:tc>
+        <w:tc>
+          <w:tcPr>
+            <w:tcW w:w="3192" w:type="dxa"/>
+          </w:tcPr>
+          <w:p>
+            <w:r>
+              <w:t>Description</w:t>
+            </w:r>
+          </w:p>
+        </w:tc>
+        <w:tc>
+          <w:tcPr>
+            <w:tcW w:w="3192" w:type="dxa"/>
+          </w:tcPr>
+          <w:p>
+            <w:proofErr w:type="spellStart"/>
+            <w:r>
+              <w:t>Narative</w:t>
+            </w:r>
+            <w:proofErr w:type="spellEnd"/>
+          </w:p>
+        </w:tc>
+      </w:tr>
+      <w:tr>
+        <w:tc>
+          <w:tcPr>
+            <w:tcW w:w="3192" w:type="dxa"/>
+            <w:vAlign w:val="center"/>
+          </w:tcPr>
+          <w:p>
+            <w:pPr>
+              <w:rPr>
+                <w:rFonts w:cs="Consolas"/>
+                <w:bCs/>
+                <w:color w:val="000000"/>
+              </w:rPr>
+            </w:pPr>
+            <w:proofErr w:type="spellStart"/>
+            <w:r>
+              <w:rPr>
+                <w:rFonts w:cs="Consolas"/>
+                <w:bCs/>
+                <w:color w:val="000000"/>
+              </w:rPr>
+              <w:t>AbuseReport</w:t>
+            </w:r>
+            <w:proofErr w:type="spellEnd"/>
+          </w:p>
+        </w:tc>
+        <w:tc>
+          <w:tcPr>
+            <w:tcW w:w="3192" w:type="dxa"/>
+          </w:tcPr>
+          <w:p>
+            <w:r>
+              <w:t>Record comprising fields:</w:t>
+            </w:r>
+          </w:p>
+          <w:p>
+            <w:r>
+              <w:t xml:space="preserve">  </w:t>
+            </w:r>
+            <w:proofErr w:type="spellStart"/>
+            <w:r>
+              <w:t>AbuseReportI</w:t>
+            </w:r>
+            <w:r>
+              <w:t>D</w:t>
+            </w:r>
+            <w:proofErr w:type="spellEnd"/>
+          </w:p>
+          <w:p>
+            <w:r>
+              <w:t xml:space="preserve">  Reason</w:t>
+            </w:r>
+          </w:p>
+          <w:p>
+            <w:r>
+              <w:t xml:space="preserve">  Description</w:t>
+            </w:r>
+          </w:p>
+          <w:p>
+            <w:r>
+              <w:t xml:space="preserve">  </w:t>
+            </w:r>
+            <w:proofErr w:type="spellStart"/>
+            <w:r>
+              <w:t>SubmissionID</w:t>
+            </w:r>
+            <w:proofErr w:type="spellEnd"/>
+          </w:p>
+          <w:p>
+            <w:r>
+              <w:t xml:space="preserve">  Status</w:t>
+            </w:r>
+          </w:p>
+          <w:p>
+            <w:r>
+              <w:t xml:space="preserve">  </w:t>
+            </w:r>
+            <w:proofErr w:type="spellStart"/>
+            <w:r>
+              <w:t>ReporterID</w:t>
+            </w:r>
+            <w:proofErr w:type="spellEnd"/>
+          </w:p>
+          <w:p>
+            <w:r>
+              <w:t xml:space="preserve">  Date</w:t>
+            </w:r>
+          </w:p>
+          <w:p/>
+        </w:tc>
+        <w:tc>
+          <w:tcPr>
+            <w:tcW w:w="3192" w:type="dxa"/>
+          </w:tcPr>
+          <w:p>
+            <w:r>
+              <w:t>The fields contain all details of a report</w:t>
+            </w:r>
+          </w:p>
+        </w:tc>
+      </w:tr>
+      <w:tr>
+        <w:tc>
+          <w:tcPr>
+            <w:tcW w:w="3192" w:type="dxa"/>
+            <w:vAlign w:val="center"/>
+          </w:tcPr>
+          <w:p>
+            <w:pPr>
+              <w:rPr>
+                <w:rFonts w:cs="Consolas"/>
+                <w:bCs/>
+                <w:color w:val="000000"/>
+              </w:rPr>
+            </w:pPr>
+            <w:proofErr w:type="spellStart"/>
+            <w:r>
+              <w:rPr>
+                <w:rFonts w:cs="Consolas"/>
+                <w:bCs/>
+                <w:color w:val="000000"/>
+              </w:rPr>
+              <w:t>AbuseReportId</w:t>
+            </w:r>
+            <w:proofErr w:type="spellEnd"/>
+          </w:p>
+        </w:tc>
+        <w:tc>
+          <w:tcPr>
+            <w:tcW w:w="3192" w:type="dxa"/>
+          </w:tcPr>
+          <w:p>
+            <w:r>
+              <w:t>An integer</w:t>
+            </w:r>
+          </w:p>
+        </w:tc>
+        <w:tc>
+          <w:tcPr>
+            <w:tcW w:w="3192" w:type="dxa"/>
+          </w:tcPr>
+          <w:p>
+            <w:r>
+              <w:t xml:space="preserve">A unique number generated by </w:t>
+            </w:r>
+            <w:proofErr w:type="spellStart"/>
+            <w:r>
+              <w:t>generate_report_ID</w:t>
+            </w:r>
+            <w:proofErr w:type="spellEnd"/>
+          </w:p>
+        </w:tc>
+      </w:tr>
+      <w:tr>
+        <w:tc>
+          <w:tcPr>
+            <w:tcW w:w="3192" w:type="dxa"/>
+            <w:vAlign w:val="center"/>
+          </w:tcPr>
+          <w:p>
+            <w:pPr>
+              <w:rPr>
+                <w:color w:val="000000"/>
+              </w:rPr>
+            </w:pPr>
+            <w:proofErr w:type="spellStart"/>
+            <w:r>
+              <w:rPr>
+                <w:color w:val="000000"/>
+              </w:rPr>
+              <w:t>AnswerID</w:t>
+            </w:r>
+            <w:proofErr w:type="spellEnd"/>
+          </w:p>
+        </w:tc>
+        <w:tc>
+          <w:tcPr>
+            <w:tcW w:w="3192" w:type="dxa"/>
+          </w:tcPr>
+          <w:p>
+            <w:r>
+              <w:t>An integer</w:t>
+            </w:r>
+          </w:p>
+        </w:tc>
+        <w:tc>
+          <w:tcPr>
+            <w:tcW w:w="3192" w:type="dxa"/>
+          </w:tcPr>
+          <w:p>
+            <w:r>
+              <w:t xml:space="preserve">A unique number generated by </w:t>
+            </w:r>
+            <w:proofErr w:type="spellStart"/>
+            <w:r>
+              <w:t>submissionID</w:t>
+            </w:r>
+            <w:proofErr w:type="spellEnd"/>
+          </w:p>
+        </w:tc>
+      </w:tr>
+      <w:tr>
+        <w:tc>
+          <w:tcPr>
+            <w:tcW w:w="3192" w:type="dxa"/>
+            <w:vAlign w:val="center"/>
+          </w:tcPr>
+          <w:p>
+            <w:pPr>
+              <w:rPr>
+                <w:bCs/>
+                <w:color w:val="000000"/>
+              </w:rPr>
+            </w:pPr>
+            <w:proofErr w:type="spellStart"/>
+            <w:r>
+              <w:rPr>
+                <w:bCs/>
+                <w:color w:val="000000"/>
+              </w:rPr>
+              <w:t>AnswerSubmission</w:t>
+            </w:r>
+            <w:proofErr w:type="spellEnd"/>
+          </w:p>
+        </w:tc>
+        <w:tc>
+          <w:tcPr>
+            <w:tcW w:w="3192" w:type="dxa"/>
+          </w:tcPr>
+          <w:p>
+            <w:r>
+              <w:t>Record Comprising fields:</w:t>
+            </w:r>
+          </w:p>
+          <w:p>
+            <w:r>
+              <w:t xml:space="preserve">  </w:t>
+            </w:r>
+            <w:proofErr w:type="spellStart"/>
+            <w:r>
+              <w:t>AuthorID</w:t>
+            </w:r>
+            <w:proofErr w:type="spellEnd"/>
+          </w:p>
+          <w:p>
+            <w:r>
+              <w:t xml:space="preserve">  Body</w:t>
+            </w:r>
+          </w:p>
+          <w:p>
+            <w:r>
+              <w:t xml:space="preserve">  Date</w:t>
+            </w:r>
+          </w:p>
+          <w:p>
+            <w:r>
+              <w:t xml:space="preserve">  </w:t>
+            </w:r>
+            <w:proofErr w:type="spellStart"/>
+            <w:r>
+              <w:t>ParentQuestionID</w:t>
+            </w:r>
+            <w:proofErr w:type="spellEnd"/>
+          </w:p>
+          <w:p>
+            <w:r>
+              <w:t xml:space="preserve">  ID</w:t>
+            </w:r>
+          </w:p>
+          <w:p>
+            <w:r>
+              <w:t xml:space="preserve">  Score</w:t>
+            </w:r>
+          </w:p>
+          <w:p>
+            <w:r>
+              <w:t xml:space="preserve">  Status</w:t>
+            </w:r>
+          </w:p>
+          <w:p>
+            <w:r>
+              <w:t xml:space="preserve">  </w:t>
+            </w:r>
+          </w:p>
+        </w:tc>
+        <w:tc>
+          <w:tcPr>
+            <w:tcW w:w="3192" w:type="dxa"/>
+          </w:tcPr>
+          <w:p>
+            <w:r>
+              <w:t>The fields</w:t>
+            </w:r>
+            <w:r>
+              <w:t xml:space="preserve"> contain all details of an </w:t>
+            </w:r>
+            <w:proofErr w:type="spellStart"/>
+            <w:r>
+              <w:t>AnswerSubmission</w:t>
+            </w:r>
+            <w:proofErr w:type="spellEnd"/>
+          </w:p>
+        </w:tc>
+      </w:tr>
+      <w:tr>
+        <w:tc>
+          <w:tcPr>
+            <w:tcW w:w="3192" w:type="dxa"/>
+            <w:vAlign w:val="center"/>
+          </w:tcPr>
+          <w:p>
+            <w:pPr>
+              <w:rPr>
+                <w:color w:val="000000"/>
+              </w:rPr>
+            </w:pPr>
+            <w:proofErr w:type="spellStart"/>
+            <w:r>
+              <w:rPr>
+                <w:color w:val="000000"/>
+              </w:rPr>
+              <w:t>AuthorID</w:t>
+            </w:r>
+            <w:proofErr w:type="spellEnd"/>
+          </w:p>
+        </w:tc>
+        <w:tc>
+          <w:tcPr>
+            <w:tcW w:w="3192" w:type="dxa"/>
+          </w:tcPr>
+          <w:p>
+            <w:r>
+              <w:t>An integer</w:t>
+            </w:r>
+          </w:p>
+        </w:tc>
+        <w:tc>
+          <w:tcPr>
+            <w:tcW w:w="3192" w:type="dxa"/>
+          </w:tcPr>
+          <w:p>
+            <w:r>
+              <w:t xml:space="preserve">The </w:t>
+            </w:r>
+            <w:proofErr w:type="spellStart"/>
+            <w:r>
+              <w:t>UserID</w:t>
+            </w:r>
+            <w:proofErr w:type="spellEnd"/>
+            <w:r>
+              <w:t xml:space="preserve"> from the user who generates a submission</w:t>
+            </w:r>
+          </w:p>
+        </w:tc>
+      </w:tr>
+      <w:tr>
+        <w:tc>
+          <w:tcPr>
+            <w:tcW w:w="3192" w:type="dxa"/>
+            <w:vAlign w:val="center"/>
+          </w:tcPr>
+          <w:p>
+            <w:pPr>
+              <w:rPr>
+                <w:rFonts w:cs="Consolas"/>
+                <w:bCs/>
+                <w:color w:val="000000"/>
+              </w:rPr>
+            </w:pPr>
+            <w:r>
+              <w:rPr>
+                <w:rFonts w:cs="Consolas"/>
+                <w:bCs/>
+                <w:color w:val="000000"/>
+              </w:rPr>
+              <w:t>Body</w:t>
+            </w:r>
+          </w:p>
+        </w:tc>
+        <w:tc>
+          <w:tcPr>
+            <w:tcW w:w="3192" w:type="dxa"/>
+          </w:tcPr>
+          <w:p>
+            <w:r>
+              <w:t xml:space="preserve">A string </w:t>
+            </w:r>
+          </w:p>
+        </w:tc>
+        <w:tc>
+          <w:tcPr>
+            <w:tcW w:w="3192" w:type="dxa"/>
+          </w:tcPr>
+          <w:p>
+            <w:r>
+              <w:t>c</w:t>
+            </w:r>
+            <w:r>
+              <w:t>ontains</w:t>
+            </w:r>
+            <w:r>
+              <w:t xml:space="preserve"> the bulk of a question</w:t>
+            </w:r>
+            <w:r>
+              <w:t xml:space="preserve"> gathered from the description textbox in the UI when a user submits a question</w:t>
+            </w:r>
+          </w:p>
+        </w:tc>
+      </w:tr>
+      <w:tr>
+        <w:tc>
+          <w:tcPr>
+            <w:tcW w:w="3192" w:type="dxa"/>
+            <w:vAlign w:val="center"/>
+          </w:tcPr>
+          <w:p>
+            <w:pPr>
+              <w:rPr>
+                <w:rFonts w:cs="Consolas"/>
+                <w:bCs/>
+                <w:color w:val="000000"/>
+              </w:rPr>
+            </w:pPr>
+            <w:proofErr w:type="spellStart"/>
+            <w:r>
+              <w:rPr>
+                <w:rFonts w:cs="Consolas"/>
+                <w:bCs/>
+                <w:color w:val="000000"/>
+              </w:rPr>
+              <w:lastRenderedPageBreak/>
+              <w:t>CategoryID</w:t>
+            </w:r>
+            <w:proofErr w:type="spellEnd"/>
+          </w:p>
+        </w:tc>
+        <w:tc>
+          <w:tcPr>
+            <w:tcW w:w="3192" w:type="dxa"/>
+          </w:tcPr>
+          <w:p>
+            <w:r>
+              <w:t>An integer</w:t>
+            </w:r>
+          </w:p>
+        </w:tc>
+        <w:tc>
+          <w:tcPr>
+            <w:tcW w:w="3192" w:type="dxa"/>
+          </w:tcPr>
+          <w:p>
+            <w:r>
+              <w:t xml:space="preserve">The </w:t>
+            </w:r>
+            <w:proofErr w:type="spellStart"/>
+            <w:r>
+              <w:t>CategoryID</w:t>
+            </w:r>
+            <w:proofErr w:type="spellEnd"/>
+            <w:r>
+              <w:t xml:space="preserve"> generated when the user selects one of several pre-set categories</w:t>
+            </w:r>
+          </w:p>
+        </w:tc>
+      </w:tr>
+      <w:tr>
+        <w:tc>
+          <w:tcPr>
+            <w:tcW w:w="3192" w:type="dxa"/>
+            <w:vAlign w:val="center"/>
+          </w:tcPr>
+          <w:p>
+            <w:pPr>
+              <w:rPr>
+                <w:color w:val="000000"/>
+              </w:rPr>
+            </w:pPr>
+            <w:r>
+              <w:rPr>
+                <w:color w:val="000000"/>
+              </w:rPr>
+              <w:t>Date</w:t>
+            </w:r>
+          </w:p>
+        </w:tc>
+        <w:tc>
+          <w:tcPr>
+            <w:tcW w:w="3192" w:type="dxa"/>
+          </w:tcPr>
+          <w:p>
+            <w:r>
+              <w:t xml:space="preserve">A </w:t>
+            </w:r>
+            <w:proofErr w:type="spellStart"/>
+            <w:r>
+              <w:t>JS</w:t>
+            </w:r>
+            <w:proofErr w:type="spellEnd"/>
+            <w:r>
+              <w:t xml:space="preserve"> date Object</w:t>
+            </w:r>
+          </w:p>
+        </w:tc>
+        <w:tc>
+          <w:tcPr>
+            <w:tcW w:w="3192" w:type="dxa"/>
+          </w:tcPr>
+          <w:p>
+            <w:r>
+              <w:t xml:space="preserve">The current date generated using built in </w:t>
+            </w:r>
+            <w:proofErr w:type="spellStart"/>
+            <w:r>
+              <w:t>JS</w:t>
+            </w:r>
+            <w:proofErr w:type="spellEnd"/>
+            <w:r>
+              <w:t xml:space="preserve"> functions</w:t>
+            </w:r>
+          </w:p>
+        </w:tc>
+      </w:tr>
+      <w:tr>
+        <w:tc>
+          <w:tcPr>
+            <w:tcW w:w="3192" w:type="dxa"/>
+            <w:vAlign w:val="center"/>
+          </w:tcPr>
+          <w:p>
+            <w:pPr>
+              <w:rPr>
+                <w:rFonts w:cs="Consolas"/>
+                <w:bCs/>
+                <w:color w:val="000000"/>
+              </w:rPr>
+            </w:pPr>
+            <w:r>
+              <w:rPr>
+                <w:rFonts w:cs="Consolas"/>
+                <w:bCs/>
+                <w:color w:val="000000"/>
+              </w:rPr>
+              <w:t>Description</w:t>
+            </w:r>
+          </w:p>
+        </w:tc>
+        <w:tc>
+          <w:tcPr>
+            <w:tcW w:w="3192" w:type="dxa"/>
+          </w:tcPr>
+          <w:p>
+            <w:r>
+              <w:t xml:space="preserve">A string </w:t>
+            </w:r>
+          </w:p>
+        </w:tc>
+        <w:tc>
+          <w:tcPr>
+            <w:tcW w:w="3192" w:type="dxa"/>
+          </w:tcPr>
+          <w:p>
+            <w:r>
+              <w:t>contain</w:t>
+            </w:r>
+            <w:r>
+              <w:t>s</w:t>
+            </w:r>
+            <w:r>
+              <w:t xml:space="preserve"> a description of a report</w:t>
+            </w:r>
+          </w:p>
+        </w:tc>
+      </w:tr>
+      <w:tr>
+        <w:tc>
+          <w:tcPr>
+            <w:tcW w:w="3192" w:type="dxa"/>
+            <w:vAlign w:val="center"/>
+          </w:tcPr>
+          <w:p>
+            <w:pPr>
+              <w:rPr>
+                <w:color w:val="000000"/>
+              </w:rPr>
+            </w:pPr>
+            <w:r>
+              <w:rPr>
+                <w:color w:val="000000"/>
+              </w:rPr>
+              <w:t>ID</w:t>
+            </w:r>
+          </w:p>
+        </w:tc>
+        <w:tc>
+          <w:tcPr>
+            <w:tcW w:w="3192" w:type="dxa"/>
+          </w:tcPr>
+          <w:p>
+            <w:r>
+              <w:t>An integer</w:t>
+            </w:r>
+          </w:p>
+        </w:tc>
+        <w:tc>
+          <w:tcPr>
+            <w:tcW w:w="3192" w:type="dxa"/>
+          </w:tcPr>
+          <w:p>
+            <w:r>
+              <w:t>An ID for a submission generated by a function</w:t>
+            </w:r>
+          </w:p>
+        </w:tc>
+      </w:tr>
+      <w:tr>
+        <w:tc>
+          <w:tcPr>
+            <w:tcW w:w="3192" w:type="dxa"/>
+            <w:vAlign w:val="center"/>
+          </w:tcPr>
+          <w:p>
+            <w:pPr>
+              <w:rPr>
+                <w:rFonts w:cs="Consolas"/>
+                <w:bCs/>
+                <w:color w:val="000000"/>
+              </w:rPr>
+            </w:pPr>
+            <w:proofErr w:type="spellStart"/>
+            <w:r>
+              <w:rPr>
+                <w:rFonts w:cs="Consolas"/>
+                <w:bCs/>
+                <w:color w:val="000000"/>
+              </w:rPr>
+              <w:t>ParentQuestionID</w:t>
+            </w:r>
+            <w:proofErr w:type="spellEnd"/>
+          </w:p>
+        </w:tc>
+        <w:tc>
+          <w:tcPr>
+            <w:tcW w:w="3192" w:type="dxa"/>
+          </w:tcPr>
+          <w:p>
+            <w:r>
+              <w:t>An integer</w:t>
+            </w:r>
+          </w:p>
+        </w:tc>
+        <w:tc>
+          <w:tcPr>
+            <w:tcW w:w="3192" w:type="dxa"/>
+          </w:tcPr>
+          <w:p>
+            <w:r>
+              <w:t>An ID in an answer object retrieved from the question it is answering</w:t>
+            </w:r>
+          </w:p>
+        </w:tc>
+      </w:tr>
+      <w:tr>
+        <w:tc>
+          <w:tcPr>
+            <w:tcW w:w="3192" w:type="dxa"/>
+            <w:vAlign w:val="center"/>
+          </w:tcPr>
+          <w:p>
+            <w:pPr>
+              <w:rPr>
+                <w:bCs/>
+                <w:color w:val="000000"/>
+              </w:rPr>
+            </w:pPr>
+            <w:proofErr w:type="spellStart"/>
+            <w:r>
+              <w:rPr>
+                <w:bCs/>
+                <w:color w:val="000000"/>
+              </w:rPr>
+              <w:t>QuestionAnswers</w:t>
+            </w:r>
+            <w:proofErr w:type="spellEnd"/>
+          </w:p>
+        </w:tc>
+        <w:tc>
+          <w:tcPr>
+            <w:tcW w:w="3192" w:type="dxa"/>
+          </w:tcPr>
+          <w:p>
+            <w:r>
+              <w:t>An array</w:t>
+            </w:r>
+          </w:p>
+        </w:tc>
+        <w:tc>
+          <w:tcPr>
+            <w:tcW w:w="3192" w:type="dxa"/>
+          </w:tcPr>
+          <w:p>
+            <w:r>
+              <w:t>An array initialized to empty to contain the answers to the question</w:t>
+            </w:r>
+          </w:p>
+        </w:tc>
+      </w:tr>
+      <w:tr>
+        <w:tc>
+          <w:tcPr>
+            <w:tcW w:w="3192" w:type="dxa"/>
+          </w:tcPr>
+          <w:p>
+            <w:proofErr w:type="spellStart"/>
+            <w:r>
+              <w:rPr>
+                <w:rFonts w:cs="Consolas"/>
+                <w:bCs/>
+                <w:color w:val="000000"/>
+              </w:rPr>
+              <w:t>QuestionSubmission</w:t>
+            </w:r>
+            <w:proofErr w:type="spellEnd"/>
+          </w:p>
+        </w:tc>
+        <w:tc>
+          <w:tcPr>
+            <w:tcW w:w="3192" w:type="dxa"/>
+          </w:tcPr>
+          <w:p>
+            <w:r>
+              <w:t>A field containing</w:t>
+            </w:r>
+            <w:r>
+              <w:t>:</w:t>
+            </w:r>
+          </w:p>
+          <w:p>
+            <w:r>
+              <w:t xml:space="preserve"> Category ID</w:t>
+            </w:r>
+          </w:p>
+          <w:p>
+            <w:r>
+              <w:t xml:space="preserve"> Body</w:t>
+            </w:r>
+          </w:p>
+          <w:p>
+            <w:r>
+              <w:t xml:space="preserve"> Title</w:t>
+            </w:r>
+          </w:p>
+          <w:p>
+            <w:r>
+              <w:t xml:space="preserve"> Date</w:t>
+            </w:r>
+          </w:p>
+          <w:p>
+            <w:r>
+              <w:t xml:space="preserve"> </w:t>
+            </w:r>
+            <w:proofErr w:type="spellStart"/>
+            <w:r>
+              <w:t>QuestionAnswers</w:t>
+            </w:r>
+            <w:proofErr w:type="spellEnd"/>
+          </w:p>
+          <w:p>
+            <w:r>
+              <w:t xml:space="preserve"> ID</w:t>
+            </w:r>
+          </w:p>
+          <w:p>
+            <w:r>
+              <w:t xml:space="preserve"> Status</w:t>
+            </w:r>
+          </w:p>
+          <w:p>
+            <w:r>
+              <w:t xml:space="preserve"> </w:t>
+            </w:r>
+            <w:proofErr w:type="spellStart"/>
+            <w:r>
+              <w:t>AuthorID</w:t>
+            </w:r>
+            <w:proofErr w:type="spellEnd"/>
+          </w:p>
+          <w:p>
+            <w:r>
+              <w:t xml:space="preserve"> Date</w:t>
+            </w:r>
+          </w:p>
+          <w:p>
+            <w:r>
+              <w:t xml:space="preserve"> Score</w:t>
+            </w:r>
+          </w:p>
+        </w:tc>
+        <w:tc>
+          <w:tcPr>
+            <w:tcW w:w="3192" w:type="dxa"/>
+          </w:tcPr>
+          <w:p>
+            <w:r>
+              <w:t>The fields</w:t>
+            </w:r>
+            <w:r>
+              <w:t xml:space="preserve"> contain all details of a </w:t>
+            </w:r>
+            <w:proofErr w:type="spellStart"/>
+            <w:r>
+              <w:t>QuestionSubmission</w:t>
+            </w:r>
+            <w:proofErr w:type="spellEnd"/>
+          </w:p>
+        </w:tc>
+      </w:tr>
+      <w:tr>
+        <w:tc>
+          <w:tcPr>
+            <w:tcW w:w="3192" w:type="dxa"/>
+            <w:vAlign w:val="center"/>
+          </w:tcPr>
+          <w:p>
+            <w:pPr>
+              <w:rPr>
+                <w:rFonts w:cs="Consolas"/>
+                <w:bCs/>
+                <w:color w:val="000000"/>
+              </w:rPr>
+            </w:pPr>
+            <w:proofErr w:type="spellStart"/>
+            <w:r>
+              <w:rPr>
+                <w:rFonts w:cs="Consolas"/>
+                <w:bCs/>
+                <w:color w:val="000000"/>
+              </w:rPr>
+              <w:t>ReporterId</w:t>
+            </w:r>
+            <w:proofErr w:type="spellEnd"/>
+          </w:p>
+        </w:tc>
+        <w:tc>
+          <w:tcPr>
+            <w:tcW w:w="3192" w:type="dxa"/>
+          </w:tcPr>
+          <w:p>
+            <w:r>
+              <w:t>An integer</w:t>
+            </w:r>
+          </w:p>
+        </w:tc>
+        <w:tc>
+          <w:tcPr>
+            <w:tcW w:w="3192" w:type="dxa"/>
+          </w:tcPr>
+          <w:p>
+            <w:r>
+              <w:t xml:space="preserve">The User ID of the user submitting a </w:t>
+            </w:r>
+            <w:proofErr w:type="spellStart"/>
+            <w:r>
+              <w:t>AbuseReport</w:t>
+            </w:r>
+            <w:proofErr w:type="spellEnd"/>
+            <w:r>
+              <w:t xml:space="preserve"> object</w:t>
+            </w:r>
+          </w:p>
+        </w:tc>
+      </w:tr>
+      <w:tr>
+        <w:tc>
+          <w:tcPr>
+            <w:tcW w:w="3192" w:type="dxa"/>
+            <w:vAlign w:val="center"/>
+          </w:tcPr>
+          <w:p>
+            <w:pPr>
+              <w:rPr>
+                <w:rFonts w:cs="Consolas"/>
+                <w:bCs/>
+                <w:color w:val="000000"/>
+              </w:rPr>
+            </w:pPr>
+            <w:r>
+              <w:rPr>
+                <w:rFonts w:cs="Consolas"/>
+                <w:bCs/>
+                <w:color w:val="000000"/>
+              </w:rPr>
+              <w:t>Score</w:t>
+            </w:r>
+          </w:p>
+        </w:tc>
+        <w:tc>
+          <w:tcPr>
+            <w:tcW w:w="3192" w:type="dxa"/>
+          </w:tcPr>
+          <w:p>
+            <w:r>
+              <w:t>An integer</w:t>
+            </w:r>
+          </w:p>
+        </w:tc>
+        <w:tc>
+          <w:tcPr>
+            <w:tcW w:w="3192" w:type="dxa"/>
+          </w:tcPr>
+          <w:p>
+            <w:r>
+              <w:t>An integer attached to a submission. The score is altered by users rating questions and answers and is used to decide what to display first</w:t>
+            </w:r>
+          </w:p>
+        </w:tc>
+      </w:tr>
+      <w:tr>
+        <w:tc>
+          <w:tcPr>
+            <w:tcW w:w="3192" w:type="dxa"/>
+            <w:vAlign w:val="center"/>
+          </w:tcPr>
+          <w:p>
+            <w:pPr>
+              <w:rPr>
+                <w:rFonts w:cs="Consolas"/>
+                <w:bCs/>
+                <w:color w:val="000000"/>
+              </w:rPr>
+            </w:pPr>
+            <w:r>
+              <w:rPr>
+                <w:rFonts w:cs="Consolas"/>
+                <w:bCs/>
+                <w:color w:val="000000"/>
+              </w:rPr>
+              <w:t>Status</w:t>
+            </w:r>
+          </w:p>
+        </w:tc>
+        <w:tc>
+          <w:tcPr>
+            <w:tcW w:w="3192" w:type="dxa"/>
+          </w:tcPr>
+          <w:p>
+            <w:r>
+              <w:t xml:space="preserve">A status </w:t>
+            </w:r>
+            <w:proofErr w:type="spellStart"/>
+            <w:r>
+              <w:t>enum</w:t>
+            </w:r>
+            <w:proofErr w:type="spellEnd"/>
+          </w:p>
+        </w:tc>
+        <w:tc>
+          <w:tcPr>
+            <w:tcW w:w="3192" w:type="dxa"/>
+          </w:tcPr>
+          <w:p>
+            <w:r>
+              <w:t xml:space="preserve">A Status </w:t>
+            </w:r>
+            <w:proofErr w:type="spellStart"/>
+            <w:r>
+              <w:t>Enum</w:t>
+            </w:r>
+            <w:proofErr w:type="spellEnd"/>
+            <w:r>
+              <w:t xml:space="preserve"> with 3 state</w:t>
+            </w:r>
+            <w:r>
+              <w:br/>
+              <w:t xml:space="preserve">  Active</w:t>
+            </w:r>
+            <w:r>
+              <w:br/>
+              <w:t xml:space="preserve">  </w:t>
+            </w:r>
+            <w:proofErr w:type="spellStart"/>
+            <w:r>
+              <w:t>UnderReview</w:t>
+            </w:r>
+            <w:proofErr w:type="spellEnd"/>
+          </w:p>
+          <w:p>
+            <w:r>
+              <w:t xml:space="preserve">  Deleted</w:t>
+            </w:r>
+          </w:p>
+        </w:tc>
+      </w:tr>
+      <w:tr>
+        <w:tc>
+          <w:tcPr>
+            <w:tcW w:w="3192" w:type="dxa"/>
+            <w:vAlign w:val="center"/>
+          </w:tcPr>
+          <w:p>
+            <w:pPr>
+              <w:rPr>
+                <w:rFonts w:cs="Consolas"/>
+                <w:bCs/>
+                <w:color w:val="000000"/>
+              </w:rPr>
+            </w:pPr>
+            <w:r>
+              <w:rPr>
+                <w:rFonts w:cs="Consolas"/>
+                <w:bCs/>
+                <w:color w:val="000000"/>
+              </w:rPr>
+              <w:t>Submission</w:t>
+            </w:r>
+          </w:p>
+        </w:tc>
+        <w:tc>
+          <w:tcPr>
+            <w:tcW w:w="3192" w:type="dxa"/>
+          </w:tcPr>
+          <w:p>
+            <w:r>
+              <w:t>A field containing</w:t>
+            </w:r>
+            <w:r>
+              <w:t>:</w:t>
+            </w:r>
+          </w:p>
+          <w:p>
+            <w:r>
+              <w:t xml:space="preserve"> Body</w:t>
+            </w:r>
+          </w:p>
+          <w:p>
+            <w:r>
+              <w:t xml:space="preserve"> Date</w:t>
+            </w:r>
+          </w:p>
+          <w:p>
+            <w:r>
+              <w:t xml:space="preserve"> </w:t>
+            </w:r>
+            <w:r>
+              <w:t>ID</w:t>
+            </w:r>
+          </w:p>
+          <w:p>
+            <w:r>
+              <w:t xml:space="preserve"> Status</w:t>
+            </w:r>
+          </w:p>
+          <w:p>
+            <w:r>
+              <w:t xml:space="preserve"> </w:t>
+            </w:r>
+            <w:proofErr w:type="spellStart"/>
+            <w:r>
+              <w:t>AuthorID</w:t>
+            </w:r>
+            <w:proofErr w:type="spellEnd"/>
+          </w:p>
+          <w:p>
+            <w:r>
+              <w:t xml:space="preserve"> Date</w:t>
+            </w:r>
+          </w:p>
+          <w:p>
+            <w:r>
+              <w:t xml:space="preserve"> Score</w:t>
+            </w:r>
+          </w:p>
+        </w:tc>
+        <w:tc>
+          <w:tcPr>
+            <w:tcW w:w="3192" w:type="dxa"/>
+          </w:tcPr>
+          <w:p>
+            <w:r>
+              <w:t>The fields</w:t>
+            </w:r>
+            <w:r>
+              <w:t xml:space="preserve"> contain all details of a Submission</w:t>
+            </w:r>
+          </w:p>
+        </w:tc>
+      </w:tr>
+      <w:tr>
+        <w:tc>
+          <w:tcPr>
+            <w:tcW w:w="3192" w:type="dxa"/>
+            <w:vAlign w:val="center"/>
+          </w:tcPr>
+          <w:p>
+            <w:pPr>
+              <w:rPr>
+                <w:rFonts w:cs="Consolas"/>
+                <w:bCs/>
+                <w:color w:val="000000"/>
+              </w:rPr>
+            </w:pPr>
+            <w:proofErr w:type="spellStart"/>
+            <w:r>
+              <w:rPr>
+                <w:rFonts w:cs="Consolas"/>
+                <w:bCs/>
+                <w:color w:val="000000"/>
+              </w:rPr>
+              <w:t>SubmissionID</w:t>
+            </w:r>
+            <w:proofErr w:type="spellEnd"/>
+          </w:p>
+        </w:tc>
+        <w:tc>
+          <w:tcPr>
+            <w:tcW w:w="3192" w:type="dxa"/>
+          </w:tcPr>
+          <w:p>
+            <w:r>
+              <w:t>An integer</w:t>
+            </w:r>
+          </w:p>
+        </w:tc>
+        <w:tc>
+          <w:tcPr>
+            <w:tcW w:w="3192" w:type="dxa"/>
+          </w:tcPr>
+          <w:p>
+            <w:r>
+              <w:t>The ID of a reported submission gathered by a report</w:t>
+            </w:r>
+          </w:p>
+        </w:tc>
+      </w:tr>
+      <w:tr>
+        <w:tc>
+          <w:tcPr>
+            <w:tcW w:w="3192" w:type="dxa"/>
+            <w:vAlign w:val="center"/>
+          </w:tcPr>
+          <w:p>
+            <w:pPr>
+              <w:rPr>
+                <w:rFonts w:cs="Consolas"/>
+                <w:bCs/>
+                <w:color w:val="000000"/>
+              </w:rPr>
+            </w:pPr>
+            <w:r>
+              <w:rPr>
+                <w:rFonts w:cs="Consolas"/>
+                <w:bCs/>
+                <w:color w:val="000000"/>
+              </w:rPr>
+              <w:t>Title</w:t>
+            </w:r>
+          </w:p>
+        </w:tc>
+        <w:tc>
+          <w:tcPr>
+            <w:tcW w:w="3192" w:type="dxa"/>
+          </w:tcPr>
+          <w:p>
+            <w:r>
+              <w:t>A string</w:t>
+            </w:r>
+          </w:p>
+        </w:tc>
+        <w:tc>
+          <w:tcPr>
+            <w:tcW w:w="3192" w:type="dxa"/>
+          </w:tcPr>
+          <w:p>
+            <w:r>
+              <w:t xml:space="preserve">A brief description of a question </w:t>
+            </w:r>
+            <w:r>
+              <w:lastRenderedPageBreak/>
+              <w:t>gathered from the title textbox in the UI</w:t>
+            </w:r>
+          </w:p>
+        </w:tc>
+      </w:tr>
+      <w:tr>
+        <w:tc>
+          <w:tcPr>
+            <w:tcW w:w="3192" w:type="dxa"/>
+            <w:vAlign w:val="center"/>
+          </w:tcPr>
+          <w:p>
+            <w:pPr>
+              <w:rPr>
+                <w:rFonts w:cs="Consolas"/>
+                <w:bCs/>
+                <w:color w:val="000000"/>
+              </w:rPr>
+            </w:pPr>
+            <w:proofErr w:type="spellStart"/>
+            <w:r>
+              <w:rPr>
+                <w:rFonts w:cs="Consolas"/>
+                <w:bCs/>
+                <w:color w:val="000000"/>
+              </w:rPr>
+              <w:lastRenderedPageBreak/>
+              <w:t>UserID</w:t>
+            </w:r>
+            <w:proofErr w:type="spellEnd"/>
+          </w:p>
+        </w:tc>
+        <w:tc>
+          <w:tcPr>
+            <w:tcW w:w="3192" w:type="dxa"/>
+          </w:tcPr>
+          <w:p>
+            <w:r>
+              <w:t>An integer</w:t>
+            </w:r>
+          </w:p>
+        </w:tc>
+        <w:tc>
+          <w:tcPr>
+            <w:tcW w:w="3192" w:type="dxa"/>
+          </w:tcPr>
+          <w:p>
+            <w:r>
+              <w:t>The ID of a user generated upon profile creation</w:t>
+            </w:r>
+            <w:bookmarkStart w:id="0" w:name="_GoBack"/>
+            <w:bookmarkEnd w:id="0"/>
+          </w:p>
+        </w:tc>
+      </w:tr>
+    </w:tbl>
+    <w:p/>
     <w:sectPr>
       <w:pgSz w:w="12240" w:h="15840"/>
       <w:pgMar w:top="1440" w:right="1440" w:bottom="1440" w:left="1440" w:header="708" w:footer="708" w:gutter="0"/>
@@ -1700,6 +3097,32 @@
       <w:szCs w:val="16"/>
     </w:rPr>
   </w:style>
+  <w:style w:type="table" w:styleId="TableGrid">
+    <w:name w:val="Table Grid"/>
+    <w:basedOn w:val="TableNormal"/>
+    <w:uiPriority w:val="59"/>
+    <w:rsid w:val="00F71785"/>
+    <w:pPr>
+      <w:spacing w:after="0" w:line="240" w:lineRule="auto"/>
+    </w:pPr>
+    <w:tblPr>
+      <w:tblInd w:w="0" w:type="dxa"/>
+      <w:tblBorders>
+        <w:top w:val="single" w:sz="4" w:space="0" w:color="auto"/>
+        <w:left w:val="single" w:sz="4" w:space="0" w:color="auto"/>
+        <w:bottom w:val="single" w:sz="4" w:space="0" w:color="auto"/>
+        <w:right w:val="single" w:sz="4" w:space="0" w:color="auto"/>
+        <w:insideH w:val="single" w:sz="4" w:space="0" w:color="auto"/>
+        <w:insideV w:val="single" w:sz="4" w:space="0" w:color="auto"/>
+      </w:tblBorders>
+      <w:tblCellMar>
+        <w:top w:w="0" w:type="dxa"/>
+        <w:left w:w="108" w:type="dxa"/>
+        <w:bottom w:w="0" w:type="dxa"/>
+        <w:right w:w="108" w:type="dxa"/>
+      </w:tblCellMar>
+    </w:tblPr>
+  </w:style>
 </w:styles>
 </file>
 
@@ -1919,6 +3342,32 @@
       <w:sz w:val="16"/>
       <w:szCs w:val="16"/>
     </w:rPr>
+  </w:style>
+  <w:style w:type="table" w:styleId="TableGrid">
+    <w:name w:val="Table Grid"/>
+    <w:basedOn w:val="TableNormal"/>
+    <w:uiPriority w:val="59"/>
+    <w:rsid w:val="00F71785"/>
+    <w:pPr>
+      <w:spacing w:after="0" w:line="240" w:lineRule="auto"/>
+    </w:pPr>
+    <w:tblPr>
+      <w:tblInd w:w="0" w:type="dxa"/>
+      <w:tblBorders>
+        <w:top w:val="single" w:sz="4" w:space="0" w:color="auto"/>
+        <w:left w:val="single" w:sz="4" w:space="0" w:color="auto"/>
+        <w:bottom w:val="single" w:sz="4" w:space="0" w:color="auto"/>
+        <w:right w:val="single" w:sz="4" w:space="0" w:color="auto"/>
+        <w:insideH w:val="single" w:sz="4" w:space="0" w:color="auto"/>
+        <w:insideV w:val="single" w:sz="4" w:space="0" w:color="auto"/>
+      </w:tblBorders>
+      <w:tblCellMar>
+        <w:top w:w="0" w:type="dxa"/>
+        <w:left w:w="108" w:type="dxa"/>
+        <w:bottom w:w="0" w:type="dxa"/>
+        <w:right w:w="108" w:type="dxa"/>
+      </w:tblCellMar>
+    </w:tblPr>
   </w:style>
 </w:styles>
 </file>

</xml_diff>